<commit_message>
Adicionando tela de simulador financeiro
</commit_message>
<xml_diff>
--- a/Documentação/Atas de reunião/Ata de reunião(base).docx
+++ b/Documentação/Atas de reunião/Ata de reunião(base).docx
@@ -34,12 +34,19 @@
     <w:p>
       <w:pPr>
         <w:rPr>
+          <w:sz w:val="24"/>
+          <w:szCs w:val="24"/>
+        </w:rPr>
+      </w:pPr>
+      <w:r>
+        <w:rPr>
           <w:b/>
           <w:bCs/>
           <w:sz w:val="24"/>
           <w:szCs w:val="24"/>
         </w:rPr>
-      </w:pPr>
+        <w:t>Data:</w:t>
+      </w:r>
       <w:r>
         <w:rPr>
           <w:b/>
@@ -47,7 +54,14 @@
           <w:sz w:val="24"/>
           <w:szCs w:val="24"/>
         </w:rPr>
-        <w:t>Data:</w:t>
+        <w:t xml:space="preserve"> </w:t>
+      </w:r>
+      <w:r>
+        <w:rPr>
+          <w:sz w:val="24"/>
+          <w:szCs w:val="24"/>
+        </w:rPr>
+        <w:t>00/00/0000</w:t>
       </w:r>
     </w:p>
     <w:p>
@@ -96,6 +110,13 @@
         </w:rPr>
         <w:t>Vagner José</w:t>
       </w:r>
+      <w:r>
+        <w:rPr>
+          <w:sz w:val="24"/>
+          <w:szCs w:val="24"/>
+        </w:rPr>
+        <w:t xml:space="preserve"> – (00:00);</w:t>
+      </w:r>
     </w:p>
     <w:p>
       <w:pPr>
@@ -116,6 +137,20 @@
         </w:rPr>
         <w:t>Matheus Rabello</w:t>
       </w:r>
+      <w:r>
+        <w:rPr>
+          <w:sz w:val="24"/>
+          <w:szCs w:val="24"/>
+        </w:rPr>
+        <w:t xml:space="preserve"> – (00:00)</w:t>
+      </w:r>
+      <w:r>
+        <w:rPr>
+          <w:sz w:val="24"/>
+          <w:szCs w:val="24"/>
+        </w:rPr>
+        <w:t>;</w:t>
+      </w:r>
     </w:p>
     <w:p>
       <w:pPr>
@@ -136,6 +171,34 @@
         </w:rPr>
         <w:t>Bruno</w:t>
       </w:r>
+      <w:r>
+        <w:rPr>
+          <w:sz w:val="24"/>
+          <w:szCs w:val="24"/>
+        </w:rPr>
+        <w:t xml:space="preserve"> </w:t>
+      </w:r>
+      <w:r>
+        <w:rPr>
+          <w:sz w:val="24"/>
+          <w:szCs w:val="24"/>
+        </w:rPr>
+        <w:t>Vinicius</w:t>
+      </w:r>
+      <w:r>
+        <w:rPr>
+          <w:sz w:val="24"/>
+          <w:szCs w:val="24"/>
+        </w:rPr>
+        <w:t>– (00:00)</w:t>
+      </w:r>
+      <w:r>
+        <w:rPr>
+          <w:sz w:val="24"/>
+          <w:szCs w:val="24"/>
+        </w:rPr>
+        <w:t>;</w:t>
+      </w:r>
     </w:p>
     <w:p>
       <w:pPr>
@@ -156,6 +219,20 @@
         </w:rPr>
         <w:t>Gabriel Lopes</w:t>
       </w:r>
+      <w:r>
+        <w:rPr>
+          <w:sz w:val="24"/>
+          <w:szCs w:val="24"/>
+        </w:rPr>
+        <w:t xml:space="preserve"> – (00:00)</w:t>
+      </w:r>
+      <w:r>
+        <w:rPr>
+          <w:sz w:val="24"/>
+          <w:szCs w:val="24"/>
+        </w:rPr>
+        <w:t>;</w:t>
+      </w:r>
     </w:p>
     <w:p>
       <w:pPr>
@@ -176,6 +253,20 @@
         </w:rPr>
         <w:t>João Henrique</w:t>
       </w:r>
+      <w:r>
+        <w:rPr>
+          <w:sz w:val="24"/>
+          <w:szCs w:val="24"/>
+        </w:rPr>
+        <w:t xml:space="preserve"> – (00:00)</w:t>
+      </w:r>
+      <w:r>
+        <w:rPr>
+          <w:sz w:val="24"/>
+          <w:szCs w:val="24"/>
+        </w:rPr>
+        <w:t>;</w:t>
+      </w:r>
     </w:p>
     <w:p>
       <w:pPr>
@@ -194,7 +285,21 @@
           <w:sz w:val="24"/>
           <w:szCs w:val="24"/>
         </w:rPr>
-        <w:t>Victor Hugo</w:t>
+        <w:t>Vitor Hugo</w:t>
+      </w:r>
+      <w:r>
+        <w:rPr>
+          <w:sz w:val="24"/>
+          <w:szCs w:val="24"/>
+        </w:rPr>
+        <w:t xml:space="preserve"> – (00:00)</w:t>
+      </w:r>
+      <w:r>
+        <w:rPr>
+          <w:sz w:val="24"/>
+          <w:szCs w:val="24"/>
+        </w:rPr>
+        <w:t>;</w:t>
       </w:r>
     </w:p>
     <w:p>
@@ -354,21 +459,12 @@
                 <w:szCs w:val="24"/>
               </w:rPr>
             </w:pPr>
-            <w:proofErr w:type="gramStart"/>
             <w:r>
               <w:rPr>
                 <w:sz w:val="24"/>
                 <w:szCs w:val="24"/>
               </w:rPr>
-              <w:t>Quem(</w:t>
-            </w:r>
-            <w:proofErr w:type="gramEnd"/>
-            <w:r>
-              <w:rPr>
-                <w:sz w:val="24"/>
-                <w:szCs w:val="24"/>
-              </w:rPr>
-              <w:t>Responsável)</w:t>
+              <w:t>Quem(Responsável)</w:t>
             </w:r>
           </w:p>
         </w:tc>

</xml_diff>

<commit_message>
Atas dia 02 e 04
</commit_message>
<xml_diff>
--- a/Documentação/Atas de reunião/Ata de reunião(base).docx
+++ b/Documentação/Atas de reunião/Ata de reunião(base).docx
@@ -61,7 +61,14 @@
           <w:sz w:val="24"/>
           <w:szCs w:val="24"/>
         </w:rPr>
-        <w:t>00/00/0000</w:t>
+        <w:t>00/00/</w:t>
+      </w:r>
+      <w:r>
+        <w:rPr>
+          <w:sz w:val="24"/>
+          <w:szCs w:val="24"/>
+        </w:rPr>
+        <w:t>2023</w:t>
       </w:r>
     </w:p>
     <w:p>
@@ -142,14 +149,7 @@
           <w:sz w:val="24"/>
           <w:szCs w:val="24"/>
         </w:rPr>
-        <w:t xml:space="preserve"> – (00:00)</w:t>
-      </w:r>
-      <w:r>
-        <w:rPr>
-          <w:sz w:val="24"/>
-          <w:szCs w:val="24"/>
-        </w:rPr>
-        <w:t>;</w:t>
+        <w:t xml:space="preserve"> – (00:00);</w:t>
       </w:r>
     </w:p>
     <w:p>
@@ -176,28 +176,7 @@
           <w:sz w:val="24"/>
           <w:szCs w:val="24"/>
         </w:rPr>
-        <w:t xml:space="preserve"> </w:t>
-      </w:r>
-      <w:r>
-        <w:rPr>
-          <w:sz w:val="24"/>
-          <w:szCs w:val="24"/>
-        </w:rPr>
-        <w:t>Vinicius</w:t>
-      </w:r>
-      <w:r>
-        <w:rPr>
-          <w:sz w:val="24"/>
-          <w:szCs w:val="24"/>
-        </w:rPr>
-        <w:t>– (00:00)</w:t>
-      </w:r>
-      <w:r>
-        <w:rPr>
-          <w:sz w:val="24"/>
-          <w:szCs w:val="24"/>
-        </w:rPr>
-        <w:t>;</w:t>
+        <w:t xml:space="preserve"> Vinicius– (00:00);</w:t>
       </w:r>
     </w:p>
     <w:p>
@@ -224,14 +203,7 @@
           <w:sz w:val="24"/>
           <w:szCs w:val="24"/>
         </w:rPr>
-        <w:t xml:space="preserve"> – (00:00)</w:t>
-      </w:r>
-      <w:r>
-        <w:rPr>
-          <w:sz w:val="24"/>
-          <w:szCs w:val="24"/>
-        </w:rPr>
-        <w:t>;</w:t>
+        <w:t xml:space="preserve"> – (00:00);</w:t>
       </w:r>
     </w:p>
     <w:p>
@@ -258,14 +230,7 @@
           <w:sz w:val="24"/>
           <w:szCs w:val="24"/>
         </w:rPr>
-        <w:t xml:space="preserve"> – (00:00)</w:t>
-      </w:r>
-      <w:r>
-        <w:rPr>
-          <w:sz w:val="24"/>
-          <w:szCs w:val="24"/>
-        </w:rPr>
-        <w:t>;</w:t>
+        <w:t xml:space="preserve"> – (00:00);</w:t>
       </w:r>
     </w:p>
     <w:p>
@@ -292,14 +257,7 @@
           <w:sz w:val="24"/>
           <w:szCs w:val="24"/>
         </w:rPr>
-        <w:t xml:space="preserve"> – (00:00)</w:t>
-      </w:r>
-      <w:r>
-        <w:rPr>
-          <w:sz w:val="24"/>
-          <w:szCs w:val="24"/>
-        </w:rPr>
-        <w:t>;</w:t>
+        <w:t xml:space="preserve"> – (00:00);</w:t>
       </w:r>
     </w:p>
     <w:p>
@@ -752,7 +710,7 @@
                 <w:sz w:val="24"/>
                 <w:szCs w:val="24"/>
               </w:rPr>
-              <w:t>Victor Hugo</w:t>
+              <w:t>Vitor Hugo</w:t>
             </w:r>
           </w:p>
         </w:tc>

</xml_diff>

<commit_message>
Adicionando atas de reunião e documentação atualizada
</commit_message>
<xml_diff>
--- a/Documentação/Atas de reunião/Ata de reunião(base).docx
+++ b/Documentação/Atas de reunião/Ata de reunião(base).docx
@@ -61,7 +61,28 @@
           <w:sz w:val="24"/>
           <w:szCs w:val="24"/>
         </w:rPr>
-        <w:t>00/00/</w:t>
+        <w:t>23</w:t>
+      </w:r>
+      <w:r>
+        <w:rPr>
+          <w:sz w:val="24"/>
+          <w:szCs w:val="24"/>
+        </w:rPr>
+        <w:t>/</w:t>
+      </w:r>
+      <w:r>
+        <w:rPr>
+          <w:sz w:val="24"/>
+          <w:szCs w:val="24"/>
+        </w:rPr>
+        <w:t>1</w:t>
+      </w:r>
+      <w:r>
+        <w:rPr>
+          <w:sz w:val="24"/>
+          <w:szCs w:val="24"/>
+        </w:rPr>
+        <w:t>0/</w:t>
       </w:r>
       <w:r>
         <w:rPr>
@@ -122,7 +143,21 @@
           <w:sz w:val="24"/>
           <w:szCs w:val="24"/>
         </w:rPr>
-        <w:t xml:space="preserve"> – (00:00);</w:t>
+        <w:t xml:space="preserve"> – (</w:t>
+      </w:r>
+      <w:r>
+        <w:rPr>
+          <w:sz w:val="24"/>
+          <w:szCs w:val="24"/>
+        </w:rPr>
+        <w:t>2</w:t>
+      </w:r>
+      <w:r>
+        <w:rPr>
+          <w:sz w:val="24"/>
+          <w:szCs w:val="24"/>
+        </w:rPr>
+        <w:t>0:00);</w:t>
       </w:r>
     </w:p>
     <w:p>
@@ -323,402 +358,6 @@
         <w:rPr>
           <w:b/>
           <w:bCs/>
-          <w:sz w:val="24"/>
-          <w:szCs w:val="24"/>
-        </w:rPr>
-      </w:pPr>
-    </w:p>
-    <w:p>
-      <w:pPr>
-        <w:rPr>
-          <w:b/>
-          <w:bCs/>
-          <w:sz w:val="24"/>
-          <w:szCs w:val="24"/>
-        </w:rPr>
-      </w:pPr>
-      <w:r>
-        <w:rPr>
-          <w:b/>
-          <w:bCs/>
-          <w:sz w:val="24"/>
-          <w:szCs w:val="24"/>
-        </w:rPr>
-        <w:t>Plano de ação para próxima semana:</w:t>
-      </w:r>
-    </w:p>
-    <w:tbl>
-      <w:tblPr>
-        <w:tblStyle w:val="Tabelacomgrade"/>
-        <w:tblW w:w="0" w:type="auto"/>
-        <w:tblLook w:val="04A0" w:firstRow="1" w:lastRow="0" w:firstColumn="1" w:lastColumn="0" w:noHBand="0" w:noVBand="1"/>
-      </w:tblPr>
-      <w:tblGrid>
-        <w:gridCol w:w="2831"/>
-        <w:gridCol w:w="2831"/>
-        <w:gridCol w:w="2832"/>
-      </w:tblGrid>
-      <w:tr>
-        <w:tc>
-          <w:tcPr>
-            <w:tcW w:w="2831" w:type="dxa"/>
-            <w:shd w:val="clear" w:color="auto" w:fill="FF0000"/>
-          </w:tcPr>
-          <w:p>
-            <w:pPr>
-              <w:jc w:val="center"/>
-              <w:rPr>
-                <w:sz w:val="24"/>
-                <w:szCs w:val="24"/>
-              </w:rPr>
-            </w:pPr>
-            <w:r>
-              <w:rPr>
-                <w:sz w:val="24"/>
-                <w:szCs w:val="24"/>
-              </w:rPr>
-              <w:t>O que fazer</w:t>
-            </w:r>
-          </w:p>
-        </w:tc>
-        <w:tc>
-          <w:tcPr>
-            <w:tcW w:w="2831" w:type="dxa"/>
-            <w:shd w:val="clear" w:color="auto" w:fill="FF0000"/>
-          </w:tcPr>
-          <w:p>
-            <w:pPr>
-              <w:jc w:val="center"/>
-              <w:rPr>
-                <w:sz w:val="24"/>
-                <w:szCs w:val="24"/>
-              </w:rPr>
-            </w:pPr>
-            <w:r>
-              <w:rPr>
-                <w:sz w:val="24"/>
-                <w:szCs w:val="24"/>
-              </w:rPr>
-              <w:t>Prazo de entrega</w:t>
-            </w:r>
-          </w:p>
-        </w:tc>
-        <w:tc>
-          <w:tcPr>
-            <w:tcW w:w="2832" w:type="dxa"/>
-            <w:shd w:val="clear" w:color="auto" w:fill="FF0000"/>
-          </w:tcPr>
-          <w:p>
-            <w:pPr>
-              <w:jc w:val="center"/>
-              <w:rPr>
-                <w:color w:val="FF0000"/>
-                <w:sz w:val="24"/>
-                <w:szCs w:val="24"/>
-              </w:rPr>
-            </w:pPr>
-            <w:r>
-              <w:rPr>
-                <w:sz w:val="24"/>
-                <w:szCs w:val="24"/>
-              </w:rPr>
-              <w:t>Quem(Responsável)</w:t>
-            </w:r>
-          </w:p>
-        </w:tc>
-      </w:tr>
-      <w:tr>
-        <w:tc>
-          <w:tcPr>
-            <w:tcW w:w="2831" w:type="dxa"/>
-          </w:tcPr>
-          <w:p>
-            <w:pPr>
-              <w:rPr>
-                <w:sz w:val="24"/>
-                <w:szCs w:val="24"/>
-              </w:rPr>
-            </w:pPr>
-          </w:p>
-        </w:tc>
-        <w:tc>
-          <w:tcPr>
-            <w:tcW w:w="2831" w:type="dxa"/>
-          </w:tcPr>
-          <w:p>
-            <w:pPr>
-              <w:rPr>
-                <w:sz w:val="24"/>
-                <w:szCs w:val="24"/>
-              </w:rPr>
-            </w:pPr>
-          </w:p>
-        </w:tc>
-        <w:tc>
-          <w:tcPr>
-            <w:tcW w:w="2832" w:type="dxa"/>
-          </w:tcPr>
-          <w:p>
-            <w:pPr>
-              <w:rPr>
-                <w:sz w:val="24"/>
-                <w:szCs w:val="24"/>
-              </w:rPr>
-            </w:pPr>
-            <w:r>
-              <w:rPr>
-                <w:sz w:val="24"/>
-                <w:szCs w:val="24"/>
-              </w:rPr>
-              <w:t>Vagner José</w:t>
-            </w:r>
-          </w:p>
-        </w:tc>
-      </w:tr>
-      <w:tr>
-        <w:tc>
-          <w:tcPr>
-            <w:tcW w:w="2831" w:type="dxa"/>
-          </w:tcPr>
-          <w:p>
-            <w:pPr>
-              <w:rPr>
-                <w:sz w:val="24"/>
-                <w:szCs w:val="24"/>
-              </w:rPr>
-            </w:pPr>
-          </w:p>
-        </w:tc>
-        <w:tc>
-          <w:tcPr>
-            <w:tcW w:w="2831" w:type="dxa"/>
-          </w:tcPr>
-          <w:p>
-            <w:pPr>
-              <w:rPr>
-                <w:sz w:val="24"/>
-                <w:szCs w:val="24"/>
-              </w:rPr>
-            </w:pPr>
-          </w:p>
-        </w:tc>
-        <w:tc>
-          <w:tcPr>
-            <w:tcW w:w="2832" w:type="dxa"/>
-          </w:tcPr>
-          <w:p>
-            <w:pPr>
-              <w:rPr>
-                <w:sz w:val="24"/>
-                <w:szCs w:val="24"/>
-              </w:rPr>
-            </w:pPr>
-            <w:r>
-              <w:rPr>
-                <w:sz w:val="24"/>
-                <w:szCs w:val="24"/>
-              </w:rPr>
-              <w:t>Matheus Rabello</w:t>
-            </w:r>
-          </w:p>
-        </w:tc>
-      </w:tr>
-      <w:tr>
-        <w:tc>
-          <w:tcPr>
-            <w:tcW w:w="2831" w:type="dxa"/>
-          </w:tcPr>
-          <w:p>
-            <w:pPr>
-              <w:rPr>
-                <w:sz w:val="24"/>
-                <w:szCs w:val="24"/>
-              </w:rPr>
-            </w:pPr>
-          </w:p>
-        </w:tc>
-        <w:tc>
-          <w:tcPr>
-            <w:tcW w:w="2831" w:type="dxa"/>
-          </w:tcPr>
-          <w:p>
-            <w:pPr>
-              <w:rPr>
-                <w:sz w:val="24"/>
-                <w:szCs w:val="24"/>
-              </w:rPr>
-            </w:pPr>
-          </w:p>
-        </w:tc>
-        <w:tc>
-          <w:tcPr>
-            <w:tcW w:w="2832" w:type="dxa"/>
-          </w:tcPr>
-          <w:p>
-            <w:pPr>
-              <w:rPr>
-                <w:sz w:val="24"/>
-                <w:szCs w:val="24"/>
-              </w:rPr>
-            </w:pPr>
-            <w:r>
-              <w:rPr>
-                <w:sz w:val="24"/>
-                <w:szCs w:val="24"/>
-              </w:rPr>
-              <w:t>Bruno</w:t>
-            </w:r>
-          </w:p>
-        </w:tc>
-      </w:tr>
-      <w:tr>
-        <w:tc>
-          <w:tcPr>
-            <w:tcW w:w="2831" w:type="dxa"/>
-          </w:tcPr>
-          <w:p>
-            <w:pPr>
-              <w:rPr>
-                <w:sz w:val="24"/>
-                <w:szCs w:val="24"/>
-              </w:rPr>
-            </w:pPr>
-          </w:p>
-        </w:tc>
-        <w:tc>
-          <w:tcPr>
-            <w:tcW w:w="2831" w:type="dxa"/>
-          </w:tcPr>
-          <w:p>
-            <w:pPr>
-              <w:rPr>
-                <w:sz w:val="24"/>
-                <w:szCs w:val="24"/>
-              </w:rPr>
-            </w:pPr>
-          </w:p>
-        </w:tc>
-        <w:tc>
-          <w:tcPr>
-            <w:tcW w:w="2832" w:type="dxa"/>
-          </w:tcPr>
-          <w:p>
-            <w:pPr>
-              <w:rPr>
-                <w:sz w:val="24"/>
-                <w:szCs w:val="24"/>
-              </w:rPr>
-            </w:pPr>
-            <w:r>
-              <w:rPr>
-                <w:sz w:val="24"/>
-                <w:szCs w:val="24"/>
-              </w:rPr>
-              <w:t>Gabriel Lopes</w:t>
-            </w:r>
-          </w:p>
-        </w:tc>
-      </w:tr>
-      <w:tr>
-        <w:tc>
-          <w:tcPr>
-            <w:tcW w:w="2831" w:type="dxa"/>
-          </w:tcPr>
-          <w:p>
-            <w:pPr>
-              <w:rPr>
-                <w:sz w:val="24"/>
-                <w:szCs w:val="24"/>
-              </w:rPr>
-            </w:pPr>
-          </w:p>
-        </w:tc>
-        <w:tc>
-          <w:tcPr>
-            <w:tcW w:w="2831" w:type="dxa"/>
-          </w:tcPr>
-          <w:p>
-            <w:pPr>
-              <w:rPr>
-                <w:sz w:val="24"/>
-                <w:szCs w:val="24"/>
-              </w:rPr>
-            </w:pPr>
-          </w:p>
-        </w:tc>
-        <w:tc>
-          <w:tcPr>
-            <w:tcW w:w="2832" w:type="dxa"/>
-          </w:tcPr>
-          <w:p>
-            <w:pPr>
-              <w:rPr>
-                <w:sz w:val="24"/>
-                <w:szCs w:val="24"/>
-              </w:rPr>
-            </w:pPr>
-            <w:r>
-              <w:rPr>
-                <w:sz w:val="24"/>
-                <w:szCs w:val="24"/>
-              </w:rPr>
-              <w:t>João Henrique</w:t>
-            </w:r>
-          </w:p>
-        </w:tc>
-      </w:tr>
-      <w:tr>
-        <w:tc>
-          <w:tcPr>
-            <w:tcW w:w="2831" w:type="dxa"/>
-          </w:tcPr>
-          <w:p>
-            <w:pPr>
-              <w:rPr>
-                <w:sz w:val="24"/>
-                <w:szCs w:val="24"/>
-              </w:rPr>
-            </w:pPr>
-          </w:p>
-        </w:tc>
-        <w:tc>
-          <w:tcPr>
-            <w:tcW w:w="2831" w:type="dxa"/>
-          </w:tcPr>
-          <w:p>
-            <w:pPr>
-              <w:rPr>
-                <w:sz w:val="24"/>
-                <w:szCs w:val="24"/>
-              </w:rPr>
-            </w:pPr>
-          </w:p>
-        </w:tc>
-        <w:tc>
-          <w:tcPr>
-            <w:tcW w:w="2832" w:type="dxa"/>
-          </w:tcPr>
-          <w:p>
-            <w:pPr>
-              <w:rPr>
-                <w:sz w:val="24"/>
-                <w:szCs w:val="24"/>
-              </w:rPr>
-            </w:pPr>
-            <w:r>
-              <w:rPr>
-                <w:sz w:val="24"/>
-                <w:szCs w:val="24"/>
-              </w:rPr>
-              <w:t>Vitor Hugo</w:t>
-            </w:r>
-          </w:p>
-        </w:tc>
-      </w:tr>
-    </w:tbl>
-    <w:p>
-      <w:pPr>
-        <w:rPr>
           <w:sz w:val="24"/>
           <w:szCs w:val="24"/>
         </w:rPr>

</xml_diff>

<commit_message>
ata de reunião dia 24/10
</commit_message>
<xml_diff>
--- a/Documentação/Atas de reunião/Ata de reunião(base).docx
+++ b/Documentação/Atas de reunião/Ata de reunião(base).docx
@@ -1,6 +1,6 @@
 
 <file path=word/document.xml><?xml version="1.0" encoding="utf-8"?>
-<w:document xmlns:wpc="http://schemas.microsoft.com/office/word/2010/wordprocessingCanvas" xmlns:cx="http://schemas.microsoft.com/office/drawing/2014/chartex" xmlns:cx1="http://schemas.microsoft.com/office/drawing/2015/9/8/chartex" xmlns:cx2="http://schemas.microsoft.com/office/drawing/2015/10/21/chartex" xmlns:cx3="http://schemas.microsoft.com/office/drawing/2016/5/9/chartex" xmlns:cx4="http://schemas.microsoft.com/office/drawing/2016/5/10/chartex" xmlns:cx5="http://schemas.microsoft.com/office/drawing/2016/5/11/chartex" xmlns:cx6="http://schemas.microsoft.com/office/drawing/2016/5/12/chartex" xmlns:cx7="http://schemas.microsoft.com/office/drawing/2016/5/13/chartex" xmlns:cx8="http://schemas.microsoft.com/office/drawing/2016/5/14/chartex" xmlns:mc="http://schemas.openxmlformats.org/markup-compatibility/2006" xmlns:aink="http://schemas.microsoft.com/office/drawing/2016/ink" xmlns:am3d="http://schemas.microsoft.com/office/drawing/2017/model3d" xmlns:o="urn:schemas-microsoft-com:office:office" xmlns:oel="http://schemas.microsoft.com/office/2019/extlst" xmlns:r="http://schemas.openxmlformats.org/officeDocument/2006/relationships" xmlns:m="http://schemas.openxmlformats.org/officeDocument/2006/math" xmlns:v="urn:schemas-microsoft-com:vml" xmlns:wp14="http://schemas.microsoft.com/office/word/2010/wordprocessingDrawing" xmlns:wp="http://schemas.openxmlformats.org/drawingml/2006/wordprocessingDrawing" xmlns:w10="urn:schemas-microsoft-com:office:word" xmlns:w="http://schemas.openxmlformats.org/wordprocessingml/2006/main" xmlns:w14="http://schemas.microsoft.com/office/word/2010/wordml" xmlns:w15="http://schemas.microsoft.com/office/word/2012/wordml" xmlns:w16cex="http://schemas.microsoft.com/office/word/2018/wordml/cex" xmlns:w16cid="http://schemas.microsoft.com/office/word/2016/wordml/cid" xmlns:w16="http://schemas.microsoft.com/office/word/2018/wordml" xmlns:w16sdtdh="http://schemas.microsoft.com/office/word/2020/wordml/sdtdatahash" xmlns:w16se="http://schemas.microsoft.com/office/word/2015/wordml/symex" xmlns:wpg="http://schemas.microsoft.com/office/word/2010/wordprocessingGroup" xmlns:wpi="http://schemas.microsoft.com/office/word/2010/wordprocessingInk" xmlns:wne="http://schemas.microsoft.com/office/word/2006/wordml" xmlns:wps="http://schemas.microsoft.com/office/word/2010/wordprocessingShape" mc:Ignorable="w14 w15 w16se w16cid w16 w16cex w16sdtdh wp14">
+<w:document xmlns:wpc="http://schemas.microsoft.com/office/word/2010/wordprocessingCanvas" xmlns:mc="http://schemas.openxmlformats.org/markup-compatibility/2006" xmlns:o="urn:schemas-microsoft-com:office:office" xmlns:r="http://schemas.openxmlformats.org/officeDocument/2006/relationships" xmlns:m="http://schemas.openxmlformats.org/officeDocument/2006/math" xmlns:v="urn:schemas-microsoft-com:vml" xmlns:wp14="http://schemas.microsoft.com/office/word/2010/wordprocessingDrawing" xmlns:wp="http://schemas.openxmlformats.org/drawingml/2006/wordprocessingDrawing" xmlns:w10="urn:schemas-microsoft-com:office:word" xmlns:w="http://schemas.openxmlformats.org/wordprocessingml/2006/main" xmlns:w14="http://schemas.microsoft.com/office/word/2010/wordml" xmlns:w15="http://schemas.microsoft.com/office/word/2012/wordml" xmlns:wpg="http://schemas.microsoft.com/office/word/2010/wordprocessingGroup" xmlns:wpi="http://schemas.microsoft.com/office/word/2010/wordprocessingInk" xmlns:wne="http://schemas.microsoft.com/office/word/2006/wordml" xmlns:wps="http://schemas.microsoft.com/office/word/2010/wordprocessingShape" mc:Ignorable="w14 w15 wp14">
   <w:body>
     <w:p>
       <w:pPr>
@@ -61,7 +61,7 @@
           <w:sz w:val="24"/>
           <w:szCs w:val="24"/>
         </w:rPr>
-        <w:t>23</w:t>
+        <w:t>24</w:t>
       </w:r>
       <w:r>
         <w:rPr>
@@ -150,14 +150,14 @@
           <w:sz w:val="24"/>
           <w:szCs w:val="24"/>
         </w:rPr>
-        <w:t>2</w:t>
-      </w:r>
-      <w:r>
-        <w:rPr>
-          <w:sz w:val="24"/>
-          <w:szCs w:val="24"/>
-        </w:rPr>
-        <w:t>0:00);</w:t>
+        <w:t>16:4</w:t>
+      </w:r>
+      <w:r>
+        <w:rPr>
+          <w:sz w:val="24"/>
+          <w:szCs w:val="24"/>
+        </w:rPr>
+        <w:t>0);</w:t>
       </w:r>
     </w:p>
     <w:p>
@@ -184,7 +184,14 @@
           <w:sz w:val="24"/>
           <w:szCs w:val="24"/>
         </w:rPr>
-        <w:t xml:space="preserve"> – (00:00);</w:t>
+        <w:t xml:space="preserve"> – (16:4</w:t>
+      </w:r>
+      <w:r>
+        <w:rPr>
+          <w:sz w:val="24"/>
+          <w:szCs w:val="24"/>
+        </w:rPr>
+        <w:t>0);</w:t>
       </w:r>
     </w:p>
     <w:p>
@@ -211,7 +218,28 @@
           <w:sz w:val="24"/>
           <w:szCs w:val="24"/>
         </w:rPr>
-        <w:t xml:space="preserve"> Vinicius– (00:00);</w:t>
+        <w:t xml:space="preserve"> Vinicius– (16</w:t>
+      </w:r>
+      <w:r>
+        <w:rPr>
+          <w:sz w:val="24"/>
+          <w:szCs w:val="24"/>
+        </w:rPr>
+        <w:t>:</w:t>
+      </w:r>
+      <w:r>
+        <w:rPr>
+          <w:sz w:val="24"/>
+          <w:szCs w:val="24"/>
+        </w:rPr>
+        <w:t>4</w:t>
+      </w:r>
+      <w:r>
+        <w:rPr>
+          <w:sz w:val="24"/>
+          <w:szCs w:val="24"/>
+        </w:rPr>
+        <w:t>0);</w:t>
       </w:r>
     </w:p>
     <w:p>
@@ -238,7 +266,14 @@
           <w:sz w:val="24"/>
           <w:szCs w:val="24"/>
         </w:rPr>
-        <w:t xml:space="preserve"> – (00:00);</w:t>
+        <w:t xml:space="preserve"> – (16:4</w:t>
+      </w:r>
+      <w:r>
+        <w:rPr>
+          <w:sz w:val="24"/>
+          <w:szCs w:val="24"/>
+        </w:rPr>
+        <w:t>0);</w:t>
       </w:r>
     </w:p>
     <w:p>
@@ -258,71 +293,68 @@
           <w:sz w:val="24"/>
           <w:szCs w:val="24"/>
         </w:rPr>
+        <w:t>Vitor Hugo</w:t>
+      </w:r>
+      <w:r>
+        <w:rPr>
+          <w:sz w:val="24"/>
+          <w:szCs w:val="24"/>
+        </w:rPr>
+        <w:t xml:space="preserve"> – (16:4</w:t>
+      </w:r>
+      <w:r>
+        <w:rPr>
+          <w:sz w:val="24"/>
+          <w:szCs w:val="24"/>
+        </w:rPr>
+        <w:t>0);</w:t>
+      </w:r>
+    </w:p>
+    <w:p>
+      <w:pPr>
+        <w:rPr>
+          <w:b/>
+          <w:bCs/>
+          <w:sz w:val="24"/>
+          <w:szCs w:val="24"/>
+        </w:rPr>
+      </w:pPr>
+    </w:p>
+    <w:p>
+      <w:pPr>
+        <w:rPr>
+          <w:b/>
+          <w:bCs/>
+          <w:sz w:val="24"/>
+          <w:szCs w:val="24"/>
+        </w:rPr>
+      </w:pPr>
+      <w:r>
+        <w:rPr>
+          <w:b/>
+          <w:bCs/>
+          <w:sz w:val="24"/>
+          <w:szCs w:val="24"/>
+        </w:rPr>
+        <w:t>Participantes ausentes:</w:t>
+      </w:r>
+    </w:p>
+    <w:p>
+      <w:pPr>
+        <w:rPr>
+          <w:bCs/>
+          <w:sz w:val="24"/>
+          <w:szCs w:val="24"/>
+        </w:rPr>
+      </w:pPr>
+      <w:r>
+        <w:rPr>
+          <w:bCs/>
+          <w:sz w:val="24"/>
+          <w:szCs w:val="24"/>
+        </w:rPr>
         <w:t>João Henrique</w:t>
       </w:r>
-      <w:r>
-        <w:rPr>
-          <w:sz w:val="24"/>
-          <w:szCs w:val="24"/>
-        </w:rPr>
-        <w:t xml:space="preserve"> – (00:00);</w:t>
-      </w:r>
-    </w:p>
-    <w:p>
-      <w:pPr>
-        <w:pStyle w:val="PargrafodaLista"/>
-        <w:numPr>
-          <w:ilvl w:val="0"/>
-          <w:numId w:val="1"/>
-        </w:numPr>
-        <w:rPr>
-          <w:sz w:val="24"/>
-          <w:szCs w:val="24"/>
-        </w:rPr>
-      </w:pPr>
-      <w:r>
-        <w:rPr>
-          <w:sz w:val="24"/>
-          <w:szCs w:val="24"/>
-        </w:rPr>
-        <w:t>Vitor Hugo</w:t>
-      </w:r>
-      <w:r>
-        <w:rPr>
-          <w:sz w:val="24"/>
-          <w:szCs w:val="24"/>
-        </w:rPr>
-        <w:t xml:space="preserve"> – (00:00);</w:t>
-      </w:r>
-    </w:p>
-    <w:p>
-      <w:pPr>
-        <w:rPr>
-          <w:b/>
-          <w:bCs/>
-          <w:sz w:val="24"/>
-          <w:szCs w:val="24"/>
-        </w:rPr>
-      </w:pPr>
-    </w:p>
-    <w:p>
-      <w:pPr>
-        <w:rPr>
-          <w:b/>
-          <w:bCs/>
-          <w:sz w:val="24"/>
-          <w:szCs w:val="24"/>
-        </w:rPr>
-      </w:pPr>
-      <w:r>
-        <w:rPr>
-          <w:b/>
-          <w:bCs/>
-          <w:sz w:val="24"/>
-          <w:szCs w:val="24"/>
-        </w:rPr>
-        <w:t>Participantes ausentes:</w:t>
-      </w:r>
     </w:p>
     <w:p>
       <w:pPr>
@@ -362,6 +394,378 @@
           <w:szCs w:val="24"/>
         </w:rPr>
       </w:pPr>
+      <w:r>
+        <w:rPr>
+          <w:b/>
+          <w:bCs/>
+          <w:sz w:val="24"/>
+          <w:szCs w:val="24"/>
+        </w:rPr>
+        <w:t>Site e sistema:</w:t>
+      </w:r>
+    </w:p>
+    <w:p>
+      <w:pPr>
+        <w:rPr>
+          <w:bCs/>
+          <w:sz w:val="24"/>
+          <w:szCs w:val="24"/>
+        </w:rPr>
+      </w:pPr>
+      <w:proofErr w:type="gramStart"/>
+      <w:r>
+        <w:rPr>
+          <w:bCs/>
+          <w:sz w:val="24"/>
+          <w:szCs w:val="24"/>
+        </w:rPr>
+        <w:t>• Feita</w:t>
+      </w:r>
+      <w:proofErr w:type="gramEnd"/>
+      <w:r>
+        <w:rPr>
+          <w:bCs/>
+          <w:sz w:val="24"/>
+          <w:szCs w:val="24"/>
+        </w:rPr>
+        <w:t xml:space="preserve"> a revisão</w:t>
+      </w:r>
+    </w:p>
+    <w:p>
+      <w:pPr>
+        <w:rPr>
+          <w:bCs/>
+          <w:sz w:val="24"/>
+          <w:szCs w:val="24"/>
+        </w:rPr>
+      </w:pPr>
+      <w:proofErr w:type="gramStart"/>
+      <w:r>
+        <w:rPr>
+          <w:bCs/>
+          <w:sz w:val="24"/>
+          <w:szCs w:val="24"/>
+        </w:rPr>
+        <w:t>• Feita</w:t>
+      </w:r>
+      <w:proofErr w:type="gramEnd"/>
+      <w:r>
+        <w:rPr>
+          <w:bCs/>
+          <w:sz w:val="24"/>
+          <w:szCs w:val="24"/>
+        </w:rPr>
+        <w:t xml:space="preserve"> a explicação de código</w:t>
+      </w:r>
+    </w:p>
+    <w:p>
+      <w:pPr>
+        <w:rPr>
+          <w:bCs/>
+          <w:sz w:val="24"/>
+          <w:szCs w:val="24"/>
+        </w:rPr>
+      </w:pPr>
+      <w:proofErr w:type="gramStart"/>
+      <w:r>
+        <w:rPr>
+          <w:bCs/>
+          <w:sz w:val="24"/>
+          <w:szCs w:val="24"/>
+        </w:rPr>
+        <w:t>• Foi</w:t>
+      </w:r>
+      <w:proofErr w:type="gramEnd"/>
+      <w:r>
+        <w:rPr>
+          <w:bCs/>
+          <w:sz w:val="24"/>
+          <w:szCs w:val="24"/>
+        </w:rPr>
+        <w:t xml:space="preserve"> checado os links e validações</w:t>
+      </w:r>
+    </w:p>
+    <w:p>
+      <w:pPr>
+        <w:rPr>
+          <w:bCs/>
+          <w:sz w:val="24"/>
+          <w:szCs w:val="24"/>
+        </w:rPr>
+      </w:pPr>
+      <w:r>
+        <w:rPr>
+          <w:bCs/>
+          <w:sz w:val="24"/>
+          <w:szCs w:val="24"/>
+        </w:rPr>
+        <w:t>• Alteração de temperatura recomendada no sistema de acordo com a documentação</w:t>
+      </w:r>
+    </w:p>
+    <w:p>
+      <w:pPr>
+        <w:rPr>
+          <w:b/>
+          <w:bCs/>
+          <w:sz w:val="24"/>
+          <w:szCs w:val="24"/>
+        </w:rPr>
+      </w:pPr>
+    </w:p>
+    <w:p>
+      <w:pPr>
+        <w:rPr>
+          <w:b/>
+          <w:bCs/>
+          <w:sz w:val="24"/>
+          <w:szCs w:val="24"/>
+        </w:rPr>
+      </w:pPr>
+      <w:r>
+        <w:rPr>
+          <w:b/>
+          <w:bCs/>
+          <w:sz w:val="24"/>
+          <w:szCs w:val="24"/>
+        </w:rPr>
+        <w:t>Banco de dados:</w:t>
+      </w:r>
+    </w:p>
+    <w:p>
+      <w:pPr>
+        <w:rPr>
+          <w:bCs/>
+          <w:sz w:val="24"/>
+          <w:szCs w:val="24"/>
+        </w:rPr>
+      </w:pPr>
+      <w:r>
+        <w:rPr>
+          <w:bCs/>
+          <w:sz w:val="24"/>
+          <w:szCs w:val="24"/>
+        </w:rPr>
+        <w:t xml:space="preserve">• Foi discutido a relação da tabela "Funcionário" com a tabela "Suporte" no modelo lógico </w:t>
+      </w:r>
+    </w:p>
+    <w:p>
+      <w:pPr>
+        <w:rPr>
+          <w:bCs/>
+          <w:sz w:val="24"/>
+          <w:szCs w:val="24"/>
+        </w:rPr>
+      </w:pPr>
+      <w:r>
+        <w:rPr>
+          <w:bCs/>
+          <w:sz w:val="24"/>
+          <w:szCs w:val="24"/>
+        </w:rPr>
+        <w:t>• Foi discutido a necessidade de uma tabela "métricas ideais", e se não poderia juntar essa tabela com a tabela "Sensor"</w:t>
+      </w:r>
+    </w:p>
+    <w:p>
+      <w:pPr>
+        <w:rPr>
+          <w:bCs/>
+          <w:sz w:val="24"/>
+          <w:szCs w:val="24"/>
+        </w:rPr>
+      </w:pPr>
+      <w:proofErr w:type="gramStart"/>
+      <w:r>
+        <w:rPr>
+          <w:bCs/>
+          <w:sz w:val="24"/>
+          <w:szCs w:val="24"/>
+        </w:rPr>
+        <w:t>• Foi</w:t>
+      </w:r>
+      <w:proofErr w:type="gramEnd"/>
+      <w:r>
+        <w:rPr>
+          <w:bCs/>
+          <w:sz w:val="24"/>
+          <w:szCs w:val="24"/>
+        </w:rPr>
+        <w:t xml:space="preserve"> decidido que as dúvidas levantadas serão conversadas com a Vivian na quarta-feira (24/10)</w:t>
+      </w:r>
+    </w:p>
+    <w:p>
+      <w:pPr>
+        <w:rPr>
+          <w:b/>
+          <w:bCs/>
+          <w:sz w:val="24"/>
+          <w:szCs w:val="24"/>
+        </w:rPr>
+      </w:pPr>
+    </w:p>
+    <w:p>
+      <w:pPr>
+        <w:rPr>
+          <w:b/>
+          <w:bCs/>
+          <w:sz w:val="24"/>
+          <w:szCs w:val="24"/>
+        </w:rPr>
+      </w:pPr>
+      <w:r>
+        <w:rPr>
+          <w:b/>
+          <w:bCs/>
+          <w:sz w:val="24"/>
+          <w:szCs w:val="24"/>
+        </w:rPr>
+        <w:t>Comunicação da equipe:</w:t>
+      </w:r>
+    </w:p>
+    <w:p>
+      <w:pPr>
+        <w:rPr>
+          <w:bCs/>
+          <w:sz w:val="24"/>
+          <w:szCs w:val="24"/>
+        </w:rPr>
+      </w:pPr>
+      <w:proofErr w:type="gramStart"/>
+      <w:r>
+        <w:rPr>
+          <w:bCs/>
+          <w:sz w:val="24"/>
+          <w:szCs w:val="24"/>
+        </w:rPr>
+        <w:t>• Foi</w:t>
+      </w:r>
+      <w:proofErr w:type="gramEnd"/>
+      <w:r>
+        <w:rPr>
+          <w:bCs/>
+          <w:sz w:val="24"/>
+          <w:szCs w:val="24"/>
+        </w:rPr>
+        <w:t xml:space="preserve"> discutido a comunicação entre a equipe</w:t>
+      </w:r>
+    </w:p>
+    <w:p>
+      <w:pPr>
+        <w:rPr>
+          <w:bCs/>
+          <w:sz w:val="24"/>
+          <w:szCs w:val="24"/>
+        </w:rPr>
+      </w:pPr>
+      <w:proofErr w:type="gramStart"/>
+      <w:r>
+        <w:rPr>
+          <w:bCs/>
+          <w:sz w:val="24"/>
+          <w:szCs w:val="24"/>
+        </w:rPr>
+        <w:lastRenderedPageBreak/>
+        <w:t>• Foi</w:t>
+      </w:r>
+      <w:proofErr w:type="gramEnd"/>
+      <w:r>
+        <w:rPr>
+          <w:bCs/>
+          <w:sz w:val="24"/>
+          <w:szCs w:val="24"/>
+        </w:rPr>
+        <w:t xml:space="preserve"> perguntado se algum membro tem algum problema com a comunicação tanto presencial quanto on-line, todos os membros concordaram que está boa no modelo atual</w:t>
+      </w:r>
+      <w:r>
+        <w:rPr>
+          <w:bCs/>
+          <w:sz w:val="24"/>
+          <w:szCs w:val="24"/>
+        </w:rPr>
+        <w:t xml:space="preserve"> (João foi consultado sobre essas decisões!)</w:t>
+      </w:r>
+    </w:p>
+    <w:p>
+      <w:pPr>
+        <w:rPr>
+          <w:bCs/>
+          <w:sz w:val="24"/>
+          <w:szCs w:val="24"/>
+        </w:rPr>
+      </w:pPr>
+      <w:proofErr w:type="gramStart"/>
+      <w:r>
+        <w:rPr>
+          <w:bCs/>
+          <w:sz w:val="24"/>
+          <w:szCs w:val="24"/>
+        </w:rPr>
+        <w:t>• Foi</w:t>
+      </w:r>
+      <w:proofErr w:type="gramEnd"/>
+      <w:r>
+        <w:rPr>
+          <w:bCs/>
+          <w:sz w:val="24"/>
+          <w:szCs w:val="24"/>
+        </w:rPr>
+        <w:t xml:space="preserve"> levantado a questão de atrasos em reunião, o grupo entrou em consenso que o horário atual é o melhor (10h-10h15) e que todos irão chegar mais cedo para evitar atrasos</w:t>
+      </w:r>
+      <w:bookmarkStart w:id="0" w:name="_GoBack"/>
+      <w:bookmarkEnd w:id="0"/>
+    </w:p>
+    <w:p>
+      <w:pPr>
+        <w:rPr>
+          <w:bCs/>
+          <w:sz w:val="24"/>
+          <w:szCs w:val="24"/>
+        </w:rPr>
+      </w:pPr>
+      <w:proofErr w:type="gramStart"/>
+      <w:r>
+        <w:rPr>
+          <w:bCs/>
+          <w:sz w:val="24"/>
+          <w:szCs w:val="24"/>
+        </w:rPr>
+        <w:t>• Em</w:t>
+      </w:r>
+      <w:proofErr w:type="gramEnd"/>
+      <w:r>
+        <w:rPr>
+          <w:bCs/>
+          <w:sz w:val="24"/>
+          <w:szCs w:val="24"/>
+        </w:rPr>
+        <w:t xml:space="preserve"> relação a faltas, será feita uma conversa com todos os membros presentes, e será cobrado o aviso prévio junto com a justificativa do motivo da falta</w:t>
+      </w:r>
+    </w:p>
+    <w:p>
+      <w:pPr>
+        <w:rPr>
+          <w:bCs/>
+          <w:sz w:val="24"/>
+          <w:szCs w:val="24"/>
+        </w:rPr>
+      </w:pPr>
+      <w:proofErr w:type="gramStart"/>
+      <w:r>
+        <w:rPr>
+          <w:bCs/>
+          <w:sz w:val="24"/>
+          <w:szCs w:val="24"/>
+        </w:rPr>
+        <w:t>• Qualquer</w:t>
+      </w:r>
+      <w:proofErr w:type="gramEnd"/>
+      <w:r>
+        <w:rPr>
+          <w:bCs/>
+          <w:sz w:val="24"/>
+          <w:szCs w:val="24"/>
+        </w:rPr>
+        <w:t xml:space="preserve"> conduta que desvie do que foi acordado será conversado com o cliente</w:t>
+      </w:r>
     </w:p>
     <w:sectPr>
       <w:pgSz w:w="11906" w:h="16838"/>
@@ -374,7 +778,7 @@
 </file>
 
 <file path=word/numbering.xml><?xml version="1.0" encoding="utf-8"?>
-<w:numbering xmlns:wpc="http://schemas.microsoft.com/office/word/2010/wordprocessingCanvas" xmlns:cx="http://schemas.microsoft.com/office/drawing/2014/chartex" xmlns:cx1="http://schemas.microsoft.com/office/drawing/2015/9/8/chartex" xmlns:cx2="http://schemas.microsoft.com/office/drawing/2015/10/21/chartex" xmlns:cx3="http://schemas.microsoft.com/office/drawing/2016/5/9/chartex" xmlns:cx4="http://schemas.microsoft.com/office/drawing/2016/5/10/chartex" xmlns:cx5="http://schemas.microsoft.com/office/drawing/2016/5/11/chartex" xmlns:cx6="http://schemas.microsoft.com/office/drawing/2016/5/12/chartex" xmlns:cx7="http://schemas.microsoft.com/office/drawing/2016/5/13/chartex" xmlns:cx8="http://schemas.microsoft.com/office/drawing/2016/5/14/chartex" xmlns:mc="http://schemas.openxmlformats.org/markup-compatibility/2006" xmlns:aink="http://schemas.microsoft.com/office/drawing/2016/ink" xmlns:am3d="http://schemas.microsoft.com/office/drawing/2017/model3d" xmlns:o="urn:schemas-microsoft-com:office:office" xmlns:oel="http://schemas.microsoft.com/office/2019/extlst" xmlns:r="http://schemas.openxmlformats.org/officeDocument/2006/relationships" xmlns:m="http://schemas.openxmlformats.org/officeDocument/2006/math" xmlns:v="urn:schemas-microsoft-com:vml" xmlns:wp14="http://schemas.microsoft.com/office/word/2010/wordprocessingDrawing" xmlns:wp="http://schemas.openxmlformats.org/drawingml/2006/wordprocessingDrawing" xmlns:w10="urn:schemas-microsoft-com:office:word" xmlns:w="http://schemas.openxmlformats.org/wordprocessingml/2006/main" xmlns:w14="http://schemas.microsoft.com/office/word/2010/wordml" xmlns:w15="http://schemas.microsoft.com/office/word/2012/wordml" xmlns:w16cex="http://schemas.microsoft.com/office/word/2018/wordml/cex" xmlns:w16cid="http://schemas.microsoft.com/office/word/2016/wordml/cid" xmlns:w16="http://schemas.microsoft.com/office/word/2018/wordml" xmlns:w16sdtdh="http://schemas.microsoft.com/office/word/2020/wordml/sdtdatahash" xmlns:w16se="http://schemas.microsoft.com/office/word/2015/wordml/symex" xmlns:wpg="http://schemas.microsoft.com/office/word/2010/wordprocessingGroup" xmlns:wpi="http://schemas.microsoft.com/office/word/2010/wordprocessingInk" xmlns:wne="http://schemas.microsoft.com/office/word/2006/wordml" xmlns:wps="http://schemas.microsoft.com/office/word/2010/wordprocessingShape" mc:Ignorable="w14 w15 w16se w16cid w16 w16cex w16sdtdh wp14">
+<w:numbering xmlns:wpc="http://schemas.microsoft.com/office/word/2010/wordprocessingCanvas" xmlns:mc="http://schemas.openxmlformats.org/markup-compatibility/2006" xmlns:o="urn:schemas-microsoft-com:office:office" xmlns:r="http://schemas.openxmlformats.org/officeDocument/2006/relationships" xmlns:m="http://schemas.openxmlformats.org/officeDocument/2006/math" xmlns:v="urn:schemas-microsoft-com:vml" xmlns:wp14="http://schemas.microsoft.com/office/word/2010/wordprocessingDrawing" xmlns:wp="http://schemas.openxmlformats.org/drawingml/2006/wordprocessingDrawing" xmlns:w10="urn:schemas-microsoft-com:office:word" xmlns:w="http://schemas.openxmlformats.org/wordprocessingml/2006/main" xmlns:w14="http://schemas.microsoft.com/office/word/2010/wordml" xmlns:w15="http://schemas.microsoft.com/office/word/2012/wordml" xmlns:wpg="http://schemas.microsoft.com/office/word/2010/wordprocessingGroup" xmlns:wpi="http://schemas.microsoft.com/office/word/2010/wordprocessingInk" xmlns:wne="http://schemas.microsoft.com/office/word/2006/wordml" xmlns:wps="http://schemas.microsoft.com/office/word/2010/wordprocessingShape" mc:Ignorable="w14 w15 wp14">
   <w:abstractNum w:abstractNumId="0" w15:restartNumberingAfterBreak="0">
     <w:nsid w:val="0B0D2691"/>
     <w:multiLevelType w:val="hybridMultilevel"/>
@@ -488,14 +892,14 @@
       </w:rPr>
     </w:lvl>
   </w:abstractNum>
-  <w:num w:numId="1" w16cid:durableId="1606889895">
+  <w:num w:numId="1">
     <w:abstractNumId w:val="0"/>
   </w:num>
 </w:numbering>
 </file>
 
 <file path=word/styles.xml><?xml version="1.0" encoding="utf-8"?>
-<w:styles xmlns:mc="http://schemas.openxmlformats.org/markup-compatibility/2006" xmlns:r="http://schemas.openxmlformats.org/officeDocument/2006/relationships" xmlns:w="http://schemas.openxmlformats.org/wordprocessingml/2006/main" xmlns:w14="http://schemas.microsoft.com/office/word/2010/wordml" xmlns:w15="http://schemas.microsoft.com/office/word/2012/wordml" xmlns:w16cex="http://schemas.microsoft.com/office/word/2018/wordml/cex" xmlns:w16cid="http://schemas.microsoft.com/office/word/2016/wordml/cid" xmlns:w16="http://schemas.microsoft.com/office/word/2018/wordml" xmlns:w16sdtdh="http://schemas.microsoft.com/office/word/2020/wordml/sdtdatahash" xmlns:w16se="http://schemas.microsoft.com/office/word/2015/wordml/symex" mc:Ignorable="w14 w15 w16se w16cid w16 w16cex w16sdtdh">
+<w:styles xmlns:mc="http://schemas.openxmlformats.org/markup-compatibility/2006" xmlns:r="http://schemas.openxmlformats.org/officeDocument/2006/relationships" xmlns:w="http://schemas.openxmlformats.org/wordprocessingml/2006/main" xmlns:w14="http://schemas.microsoft.com/office/word/2010/wordml" xmlns:w15="http://schemas.microsoft.com/office/word/2012/wordml" mc:Ignorable="w14 w15">
   <w:docDefaults>
     <w:rPrDefault>
       <w:rPr>
@@ -513,7 +917,7 @@
       </w:pPr>
     </w:pPrDefault>
   </w:docDefaults>
-  <w:latentStyles w:defLockedState="0" w:defUIPriority="99" w:defSemiHidden="0" w:defUnhideWhenUsed="0" w:defQFormat="0" w:count="376">
+  <w:latentStyles w:defLockedState="0" w:defUIPriority="99" w:defSemiHidden="0" w:defUnhideWhenUsed="0" w:defQFormat="0" w:count="371">
     <w:lsdException w:name="Normal" w:uiPriority="0" w:qFormat="1"/>
     <w:lsdException w:name="heading 1" w:uiPriority="9" w:qFormat="1"/>
     <w:lsdException w:name="heading 2" w:semiHidden="1" w:uiPriority="9" w:unhideWhenUsed="1" w:qFormat="1"/>
@@ -885,11 +1289,6 @@
     <w:lsdException w:name="List Table 5 Dark Accent 6" w:uiPriority="50"/>
     <w:lsdException w:name="List Table 6 Colorful Accent 6" w:uiPriority="51"/>
     <w:lsdException w:name="List Table 7 Colorful Accent 6" w:uiPriority="52"/>
-    <w:lsdException w:name="Mention" w:semiHidden="1" w:unhideWhenUsed="1"/>
-    <w:lsdException w:name="Smart Hyperlink" w:semiHidden="1" w:unhideWhenUsed="1"/>
-    <w:lsdException w:name="Hashtag" w:semiHidden="1" w:unhideWhenUsed="1"/>
-    <w:lsdException w:name="Unresolved Mention" w:semiHidden="1" w:unhideWhenUsed="1"/>
-    <w:lsdException w:name="Smart Link" w:semiHidden="1" w:unhideWhenUsed="1"/>
   </w:latentStyles>
   <w:style w:type="paragraph" w:default="1" w:styleId="Normal">
     <w:name w:val="Normal"/>

</xml_diff>

<commit_message>
Ata de dailying do dia 16/11/2023 - quinta feira
</commit_message>
<xml_diff>
--- a/Documentação/Atas de reunião/Ata de reunião(base).docx
+++ b/Documentação/Atas de reunião/Ata de reunião(base).docx
@@ -81,7 +81,7 @@
           <w:sz w:val="24"/>
           <w:shd w:fill="auto" w:val="clear"/>
         </w:rPr>
-        <w:t xml:space="preserve">00/00/2023</w:t>
+        <w:t xml:space="preserve">00/00/0000</w:t>
       </w:r>
     </w:p>
     <w:p>
@@ -119,7 +119,7 @@
           <w:sz w:val="24"/>
           <w:shd w:fill="auto" w:val="clear"/>
         </w:rPr>
-        <w:t xml:space="preserve">00:00 - 00:00 </w:t>
+        <w:t xml:space="preserve">00:00 - 00:00</w:t>
       </w:r>
     </w:p>
     <w:p>
@@ -200,22 +200,6 @@
           <w:shd w:fill="auto" w:val="clear"/>
         </w:rPr>
       </w:pPr>
-    </w:p>
-    <w:p>
-      <w:pPr>
-        <w:spacing w:before="0" w:after="160" w:line="259"/>
-        <w:ind w:right="0" w:left="0" w:firstLine="0"/>
-        <w:jc w:val="left"/>
-        <w:rPr>
-          <w:rFonts w:ascii="Calibri" w:hAnsi="Calibri" w:cs="Calibri" w:eastAsia="Calibri"/>
-          <w:b/>
-          <w:color w:val="auto"/>
-          <w:spacing w:val="0"/>
-          <w:position w:val="0"/>
-          <w:sz w:val="24"/>
-          <w:shd w:fill="auto" w:val="clear"/>
-        </w:rPr>
-      </w:pPr>
       <w:r>
         <w:rPr>
           <w:rFonts w:ascii="Calibri" w:hAnsi="Calibri" w:cs="Calibri" w:eastAsia="Calibri"/>
@@ -303,7 +287,6 @@
         <w:jc w:val="left"/>
         <w:rPr>
           <w:rFonts w:ascii="Calibri" w:hAnsi="Calibri" w:cs="Calibri" w:eastAsia="Calibri"/>
-          <w:b/>
           <w:color w:val="auto"/>
           <w:spacing w:val="0"/>
           <w:position w:val="0"/>

</xml_diff>